<commit_message>
Updated supplementary material figures.
</commit_message>
<xml_diff>
--- a/Text/COBS roots manuscript v5.docx
+++ b/Text/COBS roots manuscript v5.docx
@@ -5261,6 +5261,9 @@
         </w:rPr>
       </w:pPr>
       <w:r>
+        <w:rPr>
+          <w:noProof/>
+        </w:rPr>
         <w:drawing>
           <wp:inline distT="0" distB="0" distL="0" distR="0" wp14:anchorId="60068AB8" wp14:editId="26E16729">
             <wp:extent cx="5943600" cy="3958590"/>
@@ -5297,8 +5300,6 @@
           </wp:inline>
         </w:drawing>
       </w:r>
-      <w:bookmarkStart w:id="11" w:name="_GoBack"/>
-      <w:bookmarkEnd w:id="11"/>
     </w:p>
     <w:p>
       <w:pPr>
@@ -5607,7 +5608,7 @@
         </w:rPr>
         <w:t xml:space="preserve">. </w:t>
       </w:r>
-      <w:commentRangeStart w:id="12"/>
+      <w:commentRangeStart w:id="11"/>
       <w:r>
         <w:rPr>
           <w:rFonts w:ascii="Times New Roman" w:hAnsi="Times New Roman" w:cs="Times New Roman"/>
@@ -5616,12 +5617,12 @@
         </w:rPr>
         <w:t>Absolute difference in root C pools six years after prairie establishment.</w:t>
       </w:r>
-      <w:commentRangeEnd w:id="12"/>
+      <w:commentRangeEnd w:id="11"/>
       <w:r>
         <w:rPr>
           <w:rStyle w:val="CommentReference"/>
         </w:rPr>
-        <w:commentReference w:id="12"/>
+        <w:commentReference w:id="11"/>
       </w:r>
     </w:p>
     <w:p>
@@ -5946,6 +5947,9 @@
         </w:rPr>
       </w:pPr>
       <w:r>
+        <w:rPr>
+          <w:noProof/>
+        </w:rPr>
         <w:lastRenderedPageBreak/>
         <w:drawing>
           <wp:inline distT="0" distB="0" distL="0" distR="0" wp14:anchorId="31B5ED72" wp14:editId="59F0EC0F">
@@ -6060,6 +6064,9 @@
         </w:rPr>
       </w:pPr>
       <w:r>
+        <w:rPr>
+          <w:noProof/>
+        </w:rPr>
         <w:lastRenderedPageBreak/>
         <w:drawing>
           <wp:inline distT="0" distB="0" distL="0" distR="0" wp14:anchorId="43954FC0" wp14:editId="52214FD1">
@@ -7518,7 +7525,7 @@
         </w:rPr>
         <w:t xml:space="preserve"> (</w:t>
       </w:r>
-      <w:commentRangeStart w:id="13"/>
+      <w:commentRangeStart w:id="12"/>
       <w:r>
         <w:rPr>
           <w:rFonts w:ascii="Times New Roman" w:hAnsi="Times New Roman" w:cs="Times New Roman"/>
@@ -7527,12 +7534,12 @@
         </w:rPr>
         <w:t xml:space="preserve">Table </w:t>
       </w:r>
-      <w:commentRangeEnd w:id="13"/>
+      <w:commentRangeEnd w:id="12"/>
       <w:r>
         <w:rPr>
           <w:rStyle w:val="CommentReference"/>
         </w:rPr>
-        <w:commentReference w:id="13"/>
+        <w:commentReference w:id="12"/>
       </w:r>
       <w:r>
         <w:rPr>
@@ -9609,7 +9616,7 @@
         </w:rPr>
         <w:t xml:space="preserve">attributed to mass loss through soil erosion, increased mineralization of organic matter </w:t>
       </w:r>
-      <w:commentRangeStart w:id="14"/>
+      <w:commentRangeStart w:id="13"/>
       <w:r>
         <w:rPr>
           <w:rFonts w:ascii="Times New Roman" w:hAnsi="Times New Roman" w:cs="Times New Roman"/>
@@ -9618,12 +9625,12 @@
         </w:rPr>
         <w:t>through tillage</w:t>
       </w:r>
-      <w:commentRangeEnd w:id="14"/>
+      <w:commentRangeEnd w:id="13"/>
       <w:r>
         <w:rPr>
           <w:rStyle w:val="CommentReference"/>
         </w:rPr>
-        <w:commentReference w:id="14"/>
+        <w:commentReference w:id="13"/>
       </w:r>
       <w:r>
         <w:rPr>
@@ -10858,8 +10865,20 @@
           <w:sz w:val="24"/>
           <w:szCs w:val="24"/>
         </w:rPr>
-        <w:t>Logistic curve fits used to generate predicted root accumulation for each depth. Each panel represents one experimental plot (number is plot number).</w:t>
-      </w:r>
+        <w:t xml:space="preserve">Logistic curve fits used to generate predicted root accumulation for each depth. </w:t>
+      </w:r>
+      <w:r>
+        <w:rPr>
+          <w:rFonts w:ascii="Times New Roman" w:hAnsi="Times New Roman" w:cs="Times New Roman"/>
+          <w:i/>
+          <w:color w:val="000000" w:themeColor="text1"/>
+          <w:sz w:val="24"/>
+          <w:szCs w:val="24"/>
+        </w:rPr>
+        <w:t xml:space="preserve">The mean and standard error of these curves is found in Fig. 3. </w:t>
+      </w:r>
+      <w:bookmarkStart w:id="14" w:name="_GoBack"/>
+      <w:bookmarkEnd w:id="14"/>
     </w:p>
     <w:p>
       <w:pPr>
@@ -10872,14 +10891,11 @@
         </w:rPr>
       </w:pPr>
       <w:r>
-        <w:rPr>
-          <w:noProof/>
-        </w:rPr>
         <w:drawing>
-          <wp:inline distT="0" distB="0" distL="0" distR="0" wp14:anchorId="129D1B01" wp14:editId="3021B055">
-            <wp:extent cx="5943600" cy="5943600"/>
+          <wp:inline distT="0" distB="0" distL="0" distR="0" wp14:anchorId="7AC5A036" wp14:editId="6F94AC26">
+            <wp:extent cx="5943600" cy="4750435"/>
             <wp:effectExtent l="0" t="0" r="0" b="0"/>
-            <wp:docPr id="22" name="Picture 22"/>
+            <wp:docPr id="4" name="Picture 4"/>
             <wp:cNvGraphicFramePr>
               <a:graphicFrameLocks xmlns:a="http://schemas.openxmlformats.org/drawingml/2006/main" noChangeAspect="1"/>
             </wp:cNvGraphicFramePr>
@@ -10899,7 +10915,7 @@
                   <pic:spPr>
                     <a:xfrm>
                       <a:off x="0" y="0"/>
-                      <a:ext cx="5943600" cy="5943600"/>
+                      <a:ext cx="5943600" cy="4750435"/>
                     </a:xfrm>
                     <a:prstGeom prst="rect">
                       <a:avLst/>
@@ -10922,7 +10938,6 @@
           <w:szCs w:val="24"/>
         </w:rPr>
       </w:pPr>
-      <w:commentRangeStart w:id="15"/>
       <w:r>
         <w:rPr>
           <w:rFonts w:ascii="Times New Roman" w:hAnsi="Times New Roman" w:cs="Times New Roman"/>
@@ -10930,14 +10945,7 @@
           <w:sz w:val="24"/>
           <w:szCs w:val="24"/>
         </w:rPr>
-        <w:t>Appendix</w:t>
-      </w:r>
-      <w:commentRangeEnd w:id="15"/>
-      <w:r>
-        <w:rPr>
-          <w:rStyle w:val="CommentReference"/>
-        </w:rPr>
-        <w:commentReference w:id="15"/>
+        <w:t>Fig S1.</w:t>
       </w:r>
       <w:r>
         <w:rPr>
@@ -10946,29 +10954,37 @@
           <w:sz w:val="24"/>
           <w:szCs w:val="24"/>
         </w:rPr>
-        <w:t xml:space="preserve"> Fig 1.  Fits of logistic curves to 0-5 cm prairie and unfertilized prairie root mass over six years (represented in days after establishment).  Pink lines are the fit for each experimental plot and were used to make predictions. </w:t>
+        <w:t xml:space="preserve">  Logistic curves fit to root pool mass accumulation at each replication and depth increment in the prairie treatment.</w:t>
       </w:r>
     </w:p>
     <w:p>
       <w:pPr>
         <w:spacing w:line="240" w:lineRule="auto"/>
         <w:rPr>
+          <w:rFonts w:ascii="Times New Roman" w:hAnsi="Times New Roman" w:cs="Times New Roman"/>
           <w:color w:val="000000" w:themeColor="text1"/>
           <w:sz w:val="24"/>
           <w:szCs w:val="24"/>
-          <w:u w:val="single"/>
-        </w:rPr>
-      </w:pPr>
-      <w:r>
-        <w:rPr>
-          <w:noProof/>
-        </w:rPr>
+        </w:rPr>
+      </w:pPr>
+    </w:p>
+    <w:p>
+      <w:pPr>
+        <w:spacing w:line="240" w:lineRule="auto"/>
+        <w:rPr>
+          <w:rFonts w:ascii="Times New Roman" w:hAnsi="Times New Roman" w:cs="Times New Roman"/>
+          <w:color w:val="000000" w:themeColor="text1"/>
+          <w:sz w:val="24"/>
+          <w:szCs w:val="24"/>
+        </w:rPr>
+      </w:pPr>
+      <w:r>
         <w:lastRenderedPageBreak/>
         <w:drawing>
-          <wp:inline distT="0" distB="0" distL="0" distR="0" wp14:anchorId="177684D9" wp14:editId="38D335C0">
-            <wp:extent cx="5943600" cy="5943600"/>
+          <wp:inline distT="0" distB="0" distL="0" distR="0" wp14:anchorId="4F8B2AE5" wp14:editId="6BD3C6EE">
+            <wp:extent cx="5943600" cy="4750435"/>
             <wp:effectExtent l="0" t="0" r="0" b="0"/>
-            <wp:docPr id="23" name="Picture 23"/>
+            <wp:docPr id="6" name="Picture 6"/>
             <wp:cNvGraphicFramePr>
               <a:graphicFrameLocks xmlns:a="http://schemas.openxmlformats.org/drawingml/2006/main" noChangeAspect="1"/>
             </wp:cNvGraphicFramePr>
@@ -10988,7 +11004,7 @@
                   <pic:spPr>
                     <a:xfrm>
                       <a:off x="0" y="0"/>
-                      <a:ext cx="5943600" cy="5943600"/>
+                      <a:ext cx="5943600" cy="4750435"/>
                     </a:xfrm>
                     <a:prstGeom prst="rect">
                       <a:avLst/>
@@ -11000,6 +11016,15 @@
           </wp:inline>
         </w:drawing>
       </w:r>
+      <w:r>
+        <w:rPr>
+          <w:rFonts w:ascii="Times New Roman" w:hAnsi="Times New Roman" w:cs="Times New Roman"/>
+          <w:color w:val="000000" w:themeColor="text1"/>
+          <w:sz w:val="24"/>
+          <w:szCs w:val="24"/>
+        </w:rPr>
+        <w:t xml:space="preserve"> </w:t>
+      </w:r>
     </w:p>
     <w:p>
       <w:pPr>
@@ -11018,19 +11043,8 @@
           <w:sz w:val="24"/>
           <w:szCs w:val="24"/>
         </w:rPr>
-        <w:t xml:space="preserve">Appendix Fig 2.  Fits of logistic curves to 0-5 cm row-crop </w:t>
-      </w:r>
-      <w:ins w:id="16" w:author="Archontoulis, Sotirios [AGRON]" w:date="2016-09-21T21:15:00Z">
-        <w:r>
-          <w:rPr>
-            <w:rFonts w:ascii="Times New Roman" w:hAnsi="Times New Roman" w:cs="Times New Roman"/>
-            <w:color w:val="000000" w:themeColor="text1"/>
-            <w:sz w:val="24"/>
-            <w:szCs w:val="24"/>
-          </w:rPr>
-          <w:t xml:space="preserve">(maize) </w:t>
-        </w:r>
-      </w:ins>
+        <w:t>Fig S2</w:t>
+      </w:r>
       <w:r>
         <w:rPr>
           <w:rFonts w:ascii="Times New Roman" w:hAnsi="Times New Roman" w:cs="Times New Roman"/>
@@ -11038,40 +11052,52 @@
           <w:sz w:val="24"/>
           <w:szCs w:val="24"/>
         </w:rPr>
-        <w:t xml:space="preserve">root mass over six years (represented in days after establishment).  Pink lines are the fit for each experimental plot and were used to make predictions. </w:t>
+        <w:t>.</w:t>
+      </w:r>
+      <w:r>
+        <w:rPr>
+          <w:rFonts w:ascii="Times New Roman" w:hAnsi="Times New Roman" w:cs="Times New Roman"/>
+          <w:color w:val="000000" w:themeColor="text1"/>
+          <w:sz w:val="24"/>
+          <w:szCs w:val="24"/>
+        </w:rPr>
+        <w:t xml:space="preserve">  Logistic curves fit to root pool mass accumulation at each replication and depth increment in the</w:t>
+      </w:r>
+      <w:r>
+        <w:rPr>
+          <w:rFonts w:ascii="Times New Roman" w:hAnsi="Times New Roman" w:cs="Times New Roman"/>
+          <w:color w:val="000000" w:themeColor="text1"/>
+          <w:sz w:val="24"/>
+          <w:szCs w:val="24"/>
+        </w:rPr>
+        <w:t xml:space="preserve"> fertilized</w:t>
+      </w:r>
+      <w:r>
+        <w:rPr>
+          <w:rFonts w:ascii="Times New Roman" w:hAnsi="Times New Roman" w:cs="Times New Roman"/>
+          <w:color w:val="000000" w:themeColor="text1"/>
+          <w:sz w:val="24"/>
+          <w:szCs w:val="24"/>
+        </w:rPr>
+        <w:t xml:space="preserve"> prairie treatment.</w:t>
       </w:r>
     </w:p>
     <w:p>
       <w:pPr>
         <w:spacing w:line="240" w:lineRule="auto"/>
         <w:rPr>
-          <w:color w:val="000000" w:themeColor="text1"/>
-          <w:sz w:val="24"/>
-          <w:szCs w:val="24"/>
-          <w:u w:val="single"/>
-        </w:rPr>
-      </w:pPr>
-    </w:p>
-    <w:p>
-      <w:pPr>
-        <w:spacing w:line="240" w:lineRule="auto"/>
-        <w:rPr>
-          <w:color w:val="000000" w:themeColor="text1"/>
-          <w:sz w:val="24"/>
-          <w:szCs w:val="24"/>
-          <w:u w:val="single"/>
-        </w:rPr>
-      </w:pPr>
-      <w:r>
-        <w:rPr>
-          <w:noProof/>
-        </w:rPr>
+          <w:rFonts w:ascii="Times New Roman" w:hAnsi="Times New Roman" w:cs="Times New Roman"/>
+          <w:sz w:val="24"/>
+          <w:szCs w:val="24"/>
+        </w:rPr>
+      </w:pPr>
+      <w:r>
         <w:lastRenderedPageBreak/>
         <w:drawing>
-          <wp:inline distT="0" distB="0" distL="0" distR="0" wp14:anchorId="19C1D414" wp14:editId="3BF1C820">
-            <wp:extent cx="5943600" cy="5943600"/>
+          <wp:inline distT="0" distB="0" distL="0" distR="0" wp14:anchorId="22EBE67F" wp14:editId="0A2C368C">
+            <wp:extent cx="5943600" cy="4750435"/>
             <wp:effectExtent l="0" t="0" r="0" b="0"/>
-            <wp:docPr id="24" name="Picture 24"/>
+            <wp:docPr id="8" name="Picture 8"/>
             <wp:cNvGraphicFramePr>
               <a:graphicFrameLocks xmlns:a="http://schemas.openxmlformats.org/drawingml/2006/main" noChangeAspect="1"/>
             </wp:cNvGraphicFramePr>
@@ -11091,7 +11117,7 @@
                   <pic:spPr>
                     <a:xfrm>
                       <a:off x="0" y="0"/>
-                      <a:ext cx="5943600" cy="5943600"/>
+                      <a:ext cx="5943600" cy="4750435"/>
                     </a:xfrm>
                     <a:prstGeom prst="rect">
                       <a:avLst/>
@@ -11121,82 +11147,35 @@
           <w:sz w:val="24"/>
           <w:szCs w:val="24"/>
         </w:rPr>
-        <w:t xml:space="preserve">Appendix Fig 3.  Fits of logistic curves to 5-15 cm root mass over six years (represented in days after establishment).  Pink lines are the fit for each experimental plot and were used to make predictions. </w:t>
-      </w:r>
-    </w:p>
-    <w:p>
-      <w:pPr>
-        <w:spacing w:line="240" w:lineRule="auto"/>
-        <w:rPr>
+        <w:t>Fig S3</w:t>
+      </w:r>
+      <w:r>
+        <w:rPr>
+          <w:rFonts w:ascii="Times New Roman" w:hAnsi="Times New Roman" w:cs="Times New Roman"/>
           <w:color w:val="000000" w:themeColor="text1"/>
           <w:sz w:val="24"/>
           <w:szCs w:val="24"/>
-          <w:u w:val="single"/>
-        </w:rPr>
-      </w:pPr>
-    </w:p>
-    <w:p>
-      <w:pPr>
-        <w:spacing w:line="240" w:lineRule="auto"/>
-        <w:rPr>
+        </w:rPr>
+        <w:t>.</w:t>
+      </w:r>
+      <w:r>
+        <w:rPr>
+          <w:rFonts w:ascii="Times New Roman" w:hAnsi="Times New Roman" w:cs="Times New Roman"/>
           <w:color w:val="000000" w:themeColor="text1"/>
           <w:sz w:val="24"/>
           <w:szCs w:val="24"/>
-          <w:u w:val="single"/>
-        </w:rPr>
-      </w:pPr>
-      <w:r>
-        <w:rPr>
-          <w:noProof/>
-        </w:rPr>
-        <w:lastRenderedPageBreak/>
-        <w:drawing>
-          <wp:inline distT="0" distB="0" distL="0" distR="0" wp14:anchorId="45974AB1" wp14:editId="581944B0">
-            <wp:extent cx="5943600" cy="5943600"/>
-            <wp:effectExtent l="0" t="0" r="0" b="0"/>
-            <wp:docPr id="25" name="Picture 25"/>
-            <wp:cNvGraphicFramePr>
-              <a:graphicFrameLocks xmlns:a="http://schemas.openxmlformats.org/drawingml/2006/main" noChangeAspect="1"/>
-            </wp:cNvGraphicFramePr>
-            <a:graphic xmlns:a="http://schemas.openxmlformats.org/drawingml/2006/main">
-              <a:graphicData uri="http://schemas.openxmlformats.org/drawingml/2006/picture">
-                <pic:pic xmlns:pic="http://schemas.openxmlformats.org/drawingml/2006/picture">
-                  <pic:nvPicPr>
-                    <pic:cNvPr id="1" name=""/>
-                    <pic:cNvPicPr/>
-                  </pic:nvPicPr>
-                  <pic:blipFill>
-                    <a:blip r:embed="rId17"/>
-                    <a:stretch>
-                      <a:fillRect/>
-                    </a:stretch>
-                  </pic:blipFill>
-                  <pic:spPr>
-                    <a:xfrm>
-                      <a:off x="0" y="0"/>
-                      <a:ext cx="5943600" cy="5943600"/>
-                    </a:xfrm>
-                    <a:prstGeom prst="rect">
-                      <a:avLst/>
-                    </a:prstGeom>
-                  </pic:spPr>
-                </pic:pic>
-              </a:graphicData>
-            </a:graphic>
-          </wp:inline>
-        </w:drawing>
-      </w:r>
-    </w:p>
-    <w:p>
-      <w:pPr>
-        <w:spacing w:line="240" w:lineRule="auto"/>
+        </w:rPr>
+        <w:t xml:space="preserve">  Logistic curves fit to root pool mass accumulation at each replication and depth increment in the </w:t>
+      </w:r>
+      <w:r>
         <w:rPr>
           <w:rFonts w:ascii="Times New Roman" w:hAnsi="Times New Roman" w:cs="Times New Roman"/>
           <w:color w:val="000000" w:themeColor="text1"/>
           <w:sz w:val="24"/>
           <w:szCs w:val="24"/>
         </w:rPr>
-      </w:pPr>
+        <w:t>maize</w:t>
+      </w:r>
       <w:r>
         <w:rPr>
           <w:rFonts w:ascii="Times New Roman" w:hAnsi="Times New Roman" w:cs="Times New Roman"/>
@@ -11204,185 +11183,8 @@
           <w:sz w:val="24"/>
           <w:szCs w:val="24"/>
         </w:rPr>
-        <w:t xml:space="preserve">Appendix Fig 4.  Fits of logistic curves to 15-30 cm root mass over six years (represented in days after establishment).  Pink lines are the fit for each experimental plot and were used to make predictions. </w:t>
-      </w:r>
-    </w:p>
-    <w:p>
-      <w:pPr>
-        <w:spacing w:line="240" w:lineRule="auto"/>
-        <w:rPr>
-          <w:color w:val="000000" w:themeColor="text1"/>
-          <w:sz w:val="24"/>
-          <w:szCs w:val="24"/>
-          <w:u w:val="single"/>
-        </w:rPr>
-      </w:pPr>
-    </w:p>
-    <w:p>
-      <w:pPr>
-        <w:spacing w:line="240" w:lineRule="auto"/>
-        <w:rPr>
-          <w:color w:val="000000" w:themeColor="text1"/>
-          <w:sz w:val="24"/>
-          <w:szCs w:val="24"/>
-          <w:u w:val="single"/>
-        </w:rPr>
-      </w:pPr>
-      <w:r>
-        <w:rPr>
-          <w:noProof/>
-        </w:rPr>
-        <w:lastRenderedPageBreak/>
-        <w:drawing>
-          <wp:inline distT="0" distB="0" distL="0" distR="0" wp14:anchorId="5C6CEC5A" wp14:editId="59B41F6C">
-            <wp:extent cx="5943600" cy="5943600"/>
-            <wp:effectExtent l="0" t="0" r="0" b="0"/>
-            <wp:docPr id="26" name="Picture 26"/>
-            <wp:cNvGraphicFramePr>
-              <a:graphicFrameLocks xmlns:a="http://schemas.openxmlformats.org/drawingml/2006/main" noChangeAspect="1"/>
-            </wp:cNvGraphicFramePr>
-            <a:graphic xmlns:a="http://schemas.openxmlformats.org/drawingml/2006/main">
-              <a:graphicData uri="http://schemas.openxmlformats.org/drawingml/2006/picture">
-                <pic:pic xmlns:pic="http://schemas.openxmlformats.org/drawingml/2006/picture">
-                  <pic:nvPicPr>
-                    <pic:cNvPr id="1" name=""/>
-                    <pic:cNvPicPr/>
-                  </pic:nvPicPr>
-                  <pic:blipFill>
-                    <a:blip r:embed="rId18"/>
-                    <a:stretch>
-                      <a:fillRect/>
-                    </a:stretch>
-                  </pic:blipFill>
-                  <pic:spPr>
-                    <a:xfrm>
-                      <a:off x="0" y="0"/>
-                      <a:ext cx="5943600" cy="5943600"/>
-                    </a:xfrm>
-                    <a:prstGeom prst="rect">
-                      <a:avLst/>
-                    </a:prstGeom>
-                  </pic:spPr>
-                </pic:pic>
-              </a:graphicData>
-            </a:graphic>
-          </wp:inline>
-        </w:drawing>
-      </w:r>
-    </w:p>
-    <w:p>
-      <w:pPr>
-        <w:spacing w:line="240" w:lineRule="auto"/>
-        <w:rPr>
-          <w:rFonts w:ascii="Times New Roman" w:hAnsi="Times New Roman" w:cs="Times New Roman"/>
-          <w:color w:val="000000" w:themeColor="text1"/>
-          <w:sz w:val="24"/>
-          <w:szCs w:val="24"/>
-        </w:rPr>
-      </w:pPr>
-      <w:r>
-        <w:rPr>
-          <w:rFonts w:ascii="Times New Roman" w:hAnsi="Times New Roman" w:cs="Times New Roman"/>
-          <w:color w:val="000000" w:themeColor="text1"/>
-          <w:sz w:val="24"/>
-          <w:szCs w:val="24"/>
-        </w:rPr>
-        <w:t xml:space="preserve">Appendix Fig 5.  Fits of logistic curves to 30-60 cm root mass over six years (represented in days after establishment).  Pink lines are the fit for each experimental plot and were used to make predictions. </w:t>
-      </w:r>
-    </w:p>
-    <w:p>
-      <w:pPr>
-        <w:spacing w:line="240" w:lineRule="auto"/>
-        <w:rPr>
-          <w:color w:val="000000" w:themeColor="text1"/>
-          <w:sz w:val="24"/>
-          <w:szCs w:val="24"/>
-          <w:u w:val="single"/>
-        </w:rPr>
-      </w:pPr>
-    </w:p>
-    <w:p>
-      <w:pPr>
-        <w:spacing w:line="240" w:lineRule="auto"/>
-        <w:rPr>
-          <w:color w:val="000000" w:themeColor="text1"/>
-          <w:sz w:val="24"/>
-          <w:szCs w:val="24"/>
-          <w:u w:val="single"/>
-        </w:rPr>
-      </w:pPr>
-      <w:r>
-        <w:rPr>
-          <w:noProof/>
-        </w:rPr>
-        <w:lastRenderedPageBreak/>
-        <w:drawing>
-          <wp:inline distT="0" distB="0" distL="0" distR="0" wp14:anchorId="6E264D32" wp14:editId="4E6C64A2">
-            <wp:extent cx="5943600" cy="5943600"/>
-            <wp:effectExtent l="0" t="0" r="0" b="0"/>
-            <wp:docPr id="27" name="Picture 27"/>
-            <wp:cNvGraphicFramePr>
-              <a:graphicFrameLocks xmlns:a="http://schemas.openxmlformats.org/drawingml/2006/main" noChangeAspect="1"/>
-            </wp:cNvGraphicFramePr>
-            <a:graphic xmlns:a="http://schemas.openxmlformats.org/drawingml/2006/main">
-              <a:graphicData uri="http://schemas.openxmlformats.org/drawingml/2006/picture">
-                <pic:pic xmlns:pic="http://schemas.openxmlformats.org/drawingml/2006/picture">
-                  <pic:nvPicPr>
-                    <pic:cNvPr id="1" name=""/>
-                    <pic:cNvPicPr/>
-                  </pic:nvPicPr>
-                  <pic:blipFill>
-                    <a:blip r:embed="rId19"/>
-                    <a:stretch>
-                      <a:fillRect/>
-                    </a:stretch>
-                  </pic:blipFill>
-                  <pic:spPr>
-                    <a:xfrm>
-                      <a:off x="0" y="0"/>
-                      <a:ext cx="5943600" cy="5943600"/>
-                    </a:xfrm>
-                    <a:prstGeom prst="rect">
-                      <a:avLst/>
-                    </a:prstGeom>
-                  </pic:spPr>
-                </pic:pic>
-              </a:graphicData>
-            </a:graphic>
-          </wp:inline>
-        </w:drawing>
-      </w:r>
-    </w:p>
-    <w:p>
-      <w:pPr>
-        <w:spacing w:line="240" w:lineRule="auto"/>
-        <w:rPr>
-          <w:rFonts w:ascii="Times New Roman" w:hAnsi="Times New Roman" w:cs="Times New Roman"/>
-          <w:color w:val="000000" w:themeColor="text1"/>
-          <w:sz w:val="24"/>
-          <w:szCs w:val="24"/>
-        </w:rPr>
-      </w:pPr>
-      <w:r>
-        <w:rPr>
-          <w:rFonts w:ascii="Times New Roman" w:hAnsi="Times New Roman" w:cs="Times New Roman"/>
-          <w:color w:val="000000" w:themeColor="text1"/>
-          <w:sz w:val="24"/>
-          <w:szCs w:val="24"/>
-        </w:rPr>
-        <w:t xml:space="preserve">Appendix Fig 6.  Fits of logistic curves to 60-100 cm root mass over six years (represented in days after establishment).  Pink lines are the fit for each experimental plot and were used to make predictions. </w:t>
-      </w:r>
-    </w:p>
-    <w:p>
-      <w:pPr>
-        <w:spacing w:line="240" w:lineRule="auto"/>
-        <w:rPr>
-          <w:color w:val="000000" w:themeColor="text1"/>
-          <w:sz w:val="24"/>
-          <w:szCs w:val="24"/>
-          <w:u w:val="single"/>
-        </w:rPr>
-      </w:pPr>
+        <w:t xml:space="preserve"> treatment.</w:t>
+      </w:r>
     </w:p>
     <w:p>
       <w:pPr>
@@ -11593,7 +11395,7 @@
       </w:r>
     </w:p>
   </w:comment>
-  <w:comment w:id="12" w:author="Matt Liebman" w:date="2016-09-21T09:22:00Z" w:initials="MOU">
+  <w:comment w:id="11" w:author="Matt Liebman" w:date="2016-09-21T09:22:00Z" w:initials="MOU">
     <w:p>
       <w:pPr>
         <w:pStyle w:val="CommentText"/>
@@ -11609,7 +11411,7 @@
       </w:r>
     </w:p>
   </w:comment>
-  <w:comment w:id="13" w:author="Archontoulis, Sotirios [AGRON]" w:date="2016-09-21T20:49:00Z" w:initials="AS[">
+  <w:comment w:id="12" w:author="Archontoulis, Sotirios [AGRON]" w:date="2016-09-21T20:49:00Z" w:initials="AS[">
     <w:p>
       <w:pPr>
         <w:pStyle w:val="CommentText"/>
@@ -11633,7 +11435,7 @@
       </w:r>
     </w:p>
   </w:comment>
-  <w:comment w:id="14" w:author="Archontoulis, Sotirios [AGRON]" w:date="2016-09-21T21:11:00Z" w:initials="AS[">
+  <w:comment w:id="13" w:author="Archontoulis, Sotirios [AGRON]" w:date="2016-09-21T21:11:00Z" w:initials="AS[">
     <w:p>
       <w:pPr>
         <w:pStyle w:val="CommentText"/>
@@ -11646,22 +11448,6 @@
       </w:r>
       <w:r>
         <w:t xml:space="preserve">Reference please, not fully believe this, management yes. </w:t>
-      </w:r>
-    </w:p>
-  </w:comment>
-  <w:comment w:id="15" w:author="Archontoulis, Sotirios [AGRON]" w:date="2016-09-21T21:14:00Z" w:initials="AS[">
-    <w:p>
-      <w:pPr>
-        <w:pStyle w:val="CommentText"/>
-      </w:pPr>
-      <w:r>
-        <w:rPr>
-          <w:rStyle w:val="CommentReference"/>
-        </w:rPr>
-        <w:annotationRef/>
-      </w:r>
-      <w:r>
-        <w:t xml:space="preserve">What’s the purpose of showing the blue ones? </w:t>
       </w:r>
     </w:p>
   </w:comment>
@@ -11682,7 +11468,6 @@
   <w15:commentEx w15:paraId="699198AB" w15:done="0"/>
   <w15:commentEx w15:paraId="4A5D1DDE" w15:done="0"/>
   <w15:commentEx w15:paraId="326A7A1E" w15:done="0"/>
-  <w15:commentEx w15:paraId="41C3DB1A" w15:done="0"/>
 </w15:commentsEx>
 </file>
 

</xml_diff>